<commit_message>
Update Capstone Proposal_Tolon, A. (final).docx
Made a change
</commit_message>
<xml_diff>
--- a/Capstone Proposal_Tolon, A. (final).docx
+++ b/Capstone Proposal_Tolon, A. (final).docx
@@ -11,74 +11,80 @@
           <w:szCs w:val="24"/>
         </w:rPr>
       </w:pPr>
+    </w:p>
+    <w:p>
+      <w:pPr>
+        <w:jc w:val="center"/>
+        <w:rPr>
+          <w:b/>
+          <w:sz w:val="24"/>
+          <w:szCs w:val="24"/>
+        </w:rPr>
+      </w:pPr>
+    </w:p>
+    <w:p>
+      <w:pPr>
+        <w:jc w:val="center"/>
+        <w:rPr>
+          <w:b/>
+          <w:sz w:val="24"/>
+          <w:szCs w:val="24"/>
+        </w:rPr>
+      </w:pPr>
+    </w:p>
+    <w:p>
+      <w:pPr>
+        <w:jc w:val="center"/>
+        <w:rPr>
+          <w:b/>
+          <w:sz w:val="24"/>
+          <w:szCs w:val="24"/>
+        </w:rPr>
+      </w:pPr>
+    </w:p>
+    <w:p>
+      <w:pPr>
+        <w:jc w:val="center"/>
+        <w:rPr>
+          <w:b/>
+          <w:sz w:val="24"/>
+          <w:szCs w:val="24"/>
+        </w:rPr>
+      </w:pPr>
+    </w:p>
+    <w:p>
+      <w:pPr>
+        <w:spacing w:line="480" w:lineRule="auto"/>
+        <w:jc w:val="center"/>
+      </w:pPr>
+    </w:p>
+    <w:p>
+      <w:pPr>
+        <w:spacing w:line="480" w:lineRule="auto"/>
+        <w:jc w:val="center"/>
+      </w:pPr>
+    </w:p>
+    <w:p>
+      <w:pPr>
+        <w:spacing w:line="480" w:lineRule="auto"/>
+        <w:jc w:val="center"/>
+      </w:pPr>
+    </w:p>
+    <w:p>
+      <w:pPr>
+        <w:spacing w:line="480" w:lineRule="auto"/>
+        <w:jc w:val="center"/>
+      </w:pPr>
+      <w:r>
+        <w:t xml:space="preserve">Capstone: </w:t>
+      </w:r>
+      <w:r>
+        <w:t>Final Proposal</w:t>
+      </w:r>
       <w:bookmarkStart w:id="0" w:name="_GoBack"/>
       <w:bookmarkEnd w:id="0"/>
-    </w:p>
-    <w:p>
-      <w:pPr>
-        <w:jc w:val="center"/>
-        <w:rPr>
-          <w:b/>
-          <w:sz w:val="24"/>
-          <w:szCs w:val="24"/>
-        </w:rPr>
-      </w:pPr>
-    </w:p>
-    <w:p>
-      <w:pPr>
-        <w:jc w:val="center"/>
-        <w:rPr>
-          <w:b/>
-          <w:sz w:val="24"/>
-          <w:szCs w:val="24"/>
-        </w:rPr>
-      </w:pPr>
-    </w:p>
-    <w:p>
-      <w:pPr>
-        <w:jc w:val="center"/>
-        <w:rPr>
-          <w:b/>
-          <w:sz w:val="24"/>
-          <w:szCs w:val="24"/>
-        </w:rPr>
-      </w:pPr>
-    </w:p>
-    <w:p>
-      <w:pPr>
-        <w:jc w:val="center"/>
-        <w:rPr>
-          <w:b/>
-          <w:sz w:val="24"/>
-          <w:szCs w:val="24"/>
-        </w:rPr>
-      </w:pPr>
-    </w:p>
-    <w:p>
-      <w:pPr>
-        <w:spacing w:line="480" w:lineRule="auto"/>
-        <w:jc w:val="center"/>
-      </w:pPr>
-    </w:p>
-    <w:p>
-      <w:pPr>
-        <w:spacing w:line="480" w:lineRule="auto"/>
-        <w:jc w:val="center"/>
-      </w:pPr>
-    </w:p>
-    <w:p>
-      <w:pPr>
-        <w:spacing w:line="480" w:lineRule="auto"/>
-        <w:jc w:val="center"/>
-      </w:pPr>
-    </w:p>
-    <w:p>
-      <w:pPr>
-        <w:spacing w:line="480" w:lineRule="auto"/>
-        <w:jc w:val="center"/>
-      </w:pPr>
-      <w:r>
-        <w:t xml:space="preserve">Capstone: Proposal </w:t>
+      <w:r>
+        <w:t xml:space="preserve"> </w:t>
       </w:r>
     </w:p>
     <w:p>
@@ -5979,7 +5985,7 @@
       </w:pPr>
     </w:pPrDefault>
   </w:docDefaults>
-  <w:latentStyles w:defLockedState="0" w:defUIPriority="99" w:defSemiHidden="0" w:defUnhideWhenUsed="0" w:defQFormat="0" w:count="375">
+  <w:latentStyles w:defLockedState="0" w:defUIPriority="99" w:defSemiHidden="0" w:defUnhideWhenUsed="0" w:defQFormat="0" w:count="377">
     <w:lsdException w:name="Normal" w:uiPriority="0" w:qFormat="1"/>
     <w:lsdException w:name="heading 1" w:uiPriority="9" w:qFormat="1"/>
     <w:lsdException w:name="heading 2" w:semiHidden="1" w:uiPriority="9" w:unhideWhenUsed="1" w:qFormat="1"/>
@@ -6128,11 +6134,11 @@
     <w:lsdException w:name="Table Elegant" w:semiHidden="1" w:unhideWhenUsed="1"/>
     <w:lsdException w:name="Table Professional" w:semiHidden="1" w:unhideWhenUsed="1"/>
     <w:lsdException w:name="Table Subtle 1" w:semiHidden="1" w:unhideWhenUsed="1"/>
+    <w:lsdException w:name="Table Subtle 2" w:semiHidden="1" w:unhideWhenUsed="1"/>
     <w:lsdException w:name="Table Web 1" w:semiHidden="1" w:unhideWhenUsed="1"/>
-    <w:lsdException w:name="Table Web 2" w:semiHidden="1" w:unhideWhenUsed="1"/>
+    <w:lsdException w:name="Table Web 3" w:semiHidden="1" w:unhideWhenUsed="1"/>
     <w:lsdException w:name="Balloon Text" w:semiHidden="1" w:unhideWhenUsed="1"/>
     <w:lsdException w:name="Table Grid" w:uiPriority="39"/>
-    <w:lsdException w:name="Table Theme" w:semiHidden="1" w:unhideWhenUsed="1"/>
     <w:lsdException w:name="Placeholder Text" w:semiHidden="1"/>
     <w:lsdException w:name="No Spacing" w:uiPriority="1" w:qFormat="1"/>
     <w:lsdException w:name="Light Shading" w:uiPriority="60"/>
@@ -6352,6 +6358,8 @@
     <w:lsdException w:name="Smart Hyperlink" w:semiHidden="1" w:unhideWhenUsed="1"/>
     <w:lsdException w:name="Hashtag" w:semiHidden="1" w:unhideWhenUsed="1"/>
     <w:lsdException w:name="Unresolved Mention" w:semiHidden="1" w:unhideWhenUsed="1"/>
+    <w:lsdException w:name="Smart Link" w:semiHidden="1" w:unhideWhenUsed="1"/>
+    <w:lsdException w:name="Smart Link Error" w:semiHidden="1" w:unhideWhenUsed="1"/>
   </w:latentStyles>
   <w:style w:type="paragraph" w:default="1" w:styleId="Normal">
     <w:name w:val="Normal"/>
@@ -7008,7 +7016,7 @@
 </file>
 
 <file path=customXml/itemProps1.xml><?xml version="1.0" encoding="utf-8"?>
-<ds:datastoreItem xmlns:ds="http://schemas.openxmlformats.org/officeDocument/2006/customXml" ds:itemID="{0F8315F5-74E9-43D7-8495-31099C6E7C49}">
+<ds:datastoreItem xmlns:ds="http://schemas.openxmlformats.org/officeDocument/2006/customXml" ds:itemID="{C69A47A5-A1C9-4A51-9D4B-EA71BA1E9150}">
   <ds:schemaRefs>
     <ds:schemaRef ds:uri="http://schemas.openxmlformats.org/officeDocument/2006/bibliography"/>
   </ds:schemaRefs>

</xml_diff>